<commit_message>
edits to si stats and report
</commit_message>
<xml_diff>
--- a/report/HIA_report.docx
+++ b/report/HIA_report.docx
@@ -66,78 +66,49 @@
     </w:p>
     <w:p>
       <w:pPr>
+        <w:pStyle w:val="Heading1"/>
+      </w:pPr>
+      <w:bookmarkStart w:id="21" w:name="summary"/>
+      <w:bookmarkEnd w:id="21"/>
+      <w:r>
+        <w:t xml:space="preserve">Summary</w:t>
+      </w:r>
+    </w:p>
+    <w:p>
+      <w:pPr>
+        <w:pStyle w:val="Heading1"/>
+      </w:pPr>
+      <w:bookmarkStart w:id="22" w:name="keywords"/>
+      <w:bookmarkEnd w:id="22"/>
+      <w:r>
+        <w:t xml:space="preserve">Keywords</w:t>
+      </w:r>
+    </w:p>
+    <w:p>
+      <w:pPr>
+        <w:pStyle w:val="Heading1"/>
+      </w:pPr>
+      <w:bookmarkStart w:id="23" w:name="introduction"/>
+      <w:bookmarkEnd w:id="23"/>
+      <w:r>
+        <w:t xml:space="preserve">Introduction</w:t>
+      </w:r>
+    </w:p>
+    <w:p>
+      <w:pPr>
+        <w:pStyle w:val="Heading2"/>
+      </w:pPr>
+      <w:bookmarkStart w:id="24" w:name="trends-in-australian-tree-nurseries-past-and-present"/>
+      <w:bookmarkEnd w:id="24"/>
+      <w:r>
+        <w:t xml:space="preserve">Trends in Australian tree nurseries: past and present</w:t>
+      </w:r>
+    </w:p>
+    <w:p>
+      <w:pPr>
         <w:pStyle w:val="FirstParagraph"/>
       </w:pPr>
       <w:r>
-        <w:br w:type="textWrapping"/>
-      </w:r>
-      <w:r>
-        <w:t xml:space="preserve">COURTNEY E. CAMPANY</w:t>
-      </w:r>
-      <w:r>
-        <w:rPr>
-          <w:vertAlign w:val="superscript"/>
-        </w:rPr>
-        <w:t xml:space="preserve">1</w:t>
-      </w:r>
-      <w:r>
-        <w:t xml:space="preserve"> </w:t>
-      </w:r>
-      <w:r>
-        <w:t xml:space="preserve">and MARK G. TJOELKER</w:t>
-      </w:r>
-      <w:r>
-        <w:rPr>
-          <w:vertAlign w:val="superscript"/>
-        </w:rPr>
-        <w:t xml:space="preserve">1</w:t>
-      </w:r>
-    </w:p>
-    <w:p>
-      <w:pPr>
-        <w:pStyle w:val="BodyText"/>
-      </w:pPr>
-      <w:r>
-        <w:br w:type="textWrapping"/>
-      </w:r>
-      <w:r>
-        <w:rPr>
-          <w:vertAlign w:val="superscript"/>
-        </w:rPr>
-        <w:t xml:space="preserve">1</w:t>
-      </w:r>
-      <w:r>
-        <w:t xml:space="preserve"> </w:t>
-      </w:r>
-      <w:r>
-        <w:t xml:space="preserve">Hawkesbury Institute for the Environment, Western Sydney University, Locked Bag 1797, Penrith 2751 NSW, Australia</w:t>
-      </w:r>
-    </w:p>
-    <w:p>
-      <w:pPr>
-        <w:pStyle w:val="Heading1"/>
-      </w:pPr>
-      <w:bookmarkStart w:id="21" w:name="introduction"/>
-      <w:bookmarkEnd w:id="21"/>
-      <w:r>
-        <w:t xml:space="preserve">Introduction</w:t>
-      </w:r>
-    </w:p>
-    <w:p>
-      <w:pPr>
-        <w:pStyle w:val="Heading2"/>
-      </w:pPr>
-      <w:bookmarkStart w:id="22" w:name="trends-in-australian-tree-nurseries-past-and-present"/>
-      <w:bookmarkEnd w:id="22"/>
-      <w:r>
-        <w:t xml:space="preserve">Trends in Australian tree nurseries: past and present</w:t>
-      </w:r>
-    </w:p>
-    <w:p>
-      <w:pPr>
-        <w:pStyle w:val="FirstParagraph"/>
-      </w:pPr>
-      <w:r>
         <w:t xml:space="preserve">In 1997 the Australian federal government set a target to triple the nation’s plantation estate by 2020 with the ‘2020 Vision’ initiative (www.plantations2020.com.au). This initiative led a massive decade long expansion of plantations (&gt;50 %) in Australia to over 2 million ha, with the majority of the increase composing of</w:t>
       </w:r>
       <w:r>
@@ -194,7 +165,7 @@
       <w:r>
         <w:t xml:space="preserve">. Recently, Horticulture Innovation Australia has introduced the new '202020 Vision' that aims to increase urban green space by 20% by the year 2020 (</w:t>
       </w:r>
-      <w:hyperlink r:id="rId23">
+      <w:hyperlink r:id="rId25">
         <w:r>
           <w:rPr>
             <w:rStyle w:val="Hyperlink"/>
@@ -355,8 +326,8 @@
       <w:pPr>
         <w:pStyle w:val="Heading2"/>
       </w:pPr>
-      <w:bookmarkStart w:id="24" w:name="assessing-rootshoot-balance-in-australian-tree-nurseries-for-landscape-use"/>
-      <w:bookmarkEnd w:id="24"/>
+      <w:bookmarkStart w:id="26" w:name="assessing-rootshoot-balance-in-australian-tree-nurseries-for-landscape-use"/>
+      <w:bookmarkEnd w:id="26"/>
       <w:r>
         <w:t xml:space="preserve">Assessing root:shoot balance in Australian tree nurseries for landscape use</w:t>
       </w:r>
@@ -557,8 +528,8 @@
       <w:pPr>
         <w:pStyle w:val="Heading2"/>
       </w:pPr>
-      <w:bookmarkStart w:id="25" w:name="evaluating-the-australian-standard-for-nursery-tree-stock"/>
-      <w:bookmarkEnd w:id="25"/>
+      <w:bookmarkStart w:id="27" w:name="evaluating-the-australian-standard-for-nursery-tree-stock"/>
+      <w:bookmarkEnd w:id="27"/>
       <w:r>
         <w:t xml:space="preserve">Evaluating the Australian standard for nursery tree stock</w:t>
       </w:r>
@@ -727,15 +698,15 @@
         <w:br w:type="textWrapping"/>
       </w:r>
       <w:r>
-        <w:t xml:space="preserve">Our goal in this paper was to evaluate root to shoot balance in wholesale trees nurseries across Australia through simple non-destuctive allometric measurements. This approach is necessary for production nurseries as they must evaluate the overall quality of a batch of trees at time of dispacth without sacrificing economic gains. The principal questions that we addressed were: (1) Does the evaluation of root to shoot balance in nursery stock, via 'Size Index', capture sufficient natural variation across the large diversity of ‘ready for dispatch’ trees in Australian nurseries. (2) Which of the components of Size Index (height and caliper), are the most variable across species and container volumes grown and used during nursery production. (3) In addition to within and among species variation, how much variation in Size Index (and its components) can be attributed to different growing climates and nursery practives.</w:t>
+        <w:t xml:space="preserve">Our goal in this paper was to evaluate root to shoot balance in wholesale trees nurseries across Australia through simple non-destructive allometric measurements. This approach is necessary for production nurseries as they must evaluate the overall quality of a batch of trees at time of dispacth without sacrificing economic gains. The principal questions that we addressed were: (1) Does the evaluation of root to shoot balance in nursery stock, via 'Size Index', capture sufficient natural variation across the large diversity of ‘ready for dispatch’ trees in Australian nurseries. (2) Which of the components of Size Index (height and caliper), are the most variable across species and container volumes grown and used during nursery production. (3) In addition to within and among species variation, how much variation in Size Index (and its components) can be attributed to different growing climates and nursery practices.</w:t>
       </w:r>
     </w:p>
     <w:p>
       <w:pPr>
         <w:pStyle w:val="Heading1"/>
       </w:pPr>
-      <w:bookmarkStart w:id="26" w:name="methods"/>
-      <w:bookmarkEnd w:id="26"/>
+      <w:bookmarkStart w:id="28" w:name="methods"/>
+      <w:bookmarkEnd w:id="28"/>
       <w:r>
         <w:t xml:space="preserve">Methods</w:t>
       </w:r>
@@ -744,8 +715,8 @@
       <w:pPr>
         <w:pStyle w:val="Heading2"/>
       </w:pPr>
-      <w:bookmarkStart w:id="27" w:name="nursery-site"/>
-      <w:bookmarkEnd w:id="27"/>
+      <w:bookmarkStart w:id="29" w:name="nursery-site"/>
+      <w:bookmarkEnd w:id="29"/>
       <w:r>
         <w:t xml:space="preserve">Nursery site</w:t>
       </w:r>
@@ -755,9 +726,21 @@
         <w:pStyle w:val="FirstParagraph"/>
       </w:pPr>
       <w:r>
-        <w:t xml:space="preserve">Measurement campaigns were completed at 23 wholesale tree production nurseries across each of Australia's continental tree production market regions (Figure 1.). Batches of tree stock that were currently ready for sale were identified with nursery production managers at each nursery. From these batches, tree stock in containers ≥ 18 l were selected for measurements. Additionally, the 30yr mean annual temperature (MAT) and precipitation (MAP) were downloaded for each nuresry site at a 1km^2 resolution (</w:t>
-      </w:r>
-      <w:hyperlink r:id="rId28">
+        <w:t xml:space="preserve">Measurement campaigns were completed at 23 wholesale tree production nurseries across each of Australia's continental tree production market regions (Figure 1.). Batches of tree stock that were currently ready for sale were identified with nursery production managers at each site From these batches, tree stock in containers ≥ 18 l were selected for measurements. Additionally, the 30yr mean annual temperature (MAT) and precipitation (MAP) were downloaded for each nursery site at a 1km</w:t>
+      </w:r>
+      <w:r>
+        <w:rPr>
+          <w:vertAlign w:val="superscript"/>
+        </w:rPr>
+        <w:t xml:space="preserve">2</w:t>
+      </w:r>
+      <w:r>
+        <w:t xml:space="preserve"> </w:t>
+      </w:r>
+      <w:r>
+        <w:t xml:space="preserve">resolution (</w:t>
+      </w:r>
+      <w:hyperlink r:id="rId30">
         <w:r>
           <w:rPr>
             <w:rStyle w:val="Hyperlink"/>
@@ -773,8 +756,8 @@
       <w:pPr>
         <w:pStyle w:val="Heading2"/>
       </w:pPr>
-      <w:bookmarkStart w:id="29" w:name="visual-quality-assessments"/>
-      <w:bookmarkEnd w:id="29"/>
+      <w:bookmarkStart w:id="31" w:name="visual-quality-assessments"/>
+      <w:bookmarkEnd w:id="31"/>
       <w:r>
         <w:t xml:space="preserve">Visual quality assessments</w:t>
       </w:r>
@@ -784,7 +767,7 @@
         <w:pStyle w:val="FirstParagraph"/>
       </w:pPr>
       <w:r>
-        <w:t xml:space="preserve">Prior to data collection (explained below), an above and bewloground visual assessment of morphological quality was completed for each selected batch of tree stock. This methodology ensures that data collection was representative of trees possessed the morphological attributes required by AS2303 at dispatch. A sample tree was randomly choosen from each batch for visual assessments to represent the batch as a whole. Allometric measurements for ready to sale batches of trees stock were only compeleted if the randomly choosen representative tree passed all criteria for the above and belowground assessments. The aboveground visual testing criteria were completed on the choosen tree as specified by AS2303</w:t>
+        <w:t xml:space="preserve">Prior to data collection (explained below), an above and bewloground visual assessment of morphological quality was completed for each selected batch of tree stock. This methodology ensures that data collection was representative of trees possessed the morphological attributes required by AS2303 at dispatch. A sample tree was randomly chosen from each batch for visual assessments to represent the batch as a whole. Allometric measurements for ready to sale batches of trees stock were only compeleted if the randomly chosen representative tree passed all criteria for the above and belowground assessments. The aboveground visual testing criteria were completed on the chosen tree as specified by AS2303</w:t>
       </w:r>
       <w:r>
         <w:t xml:space="preserve"> </w:t>
@@ -793,7 +776,7 @@
         <w:t xml:space="preserve">(see clause 2.2 Standards Australia Limited, 2015)</w:t>
       </w:r>
       <w:r>
-        <w:t xml:space="preserve">. Briefly, the choosen tree was required to be self-supporting, have a symmetrical crown, have healthy leaves and crown strucutre and be free of injury, pest and disease.</w:t>
+        <w:t xml:space="preserve">. Briefly, the chosen tree was required to be self-supporting, have a symmetrical crown, have healthy leaves and crown structure and be free of injury, pest and disease.</w:t>
       </w:r>
     </w:p>
     <w:p>
@@ -804,7 +787,7 @@
         <w:br w:type="textWrapping"/>
       </w:r>
       <w:r>
-        <w:t xml:space="preserve">If the choosen tree passed all aboveground assessment criteria then the belowground assessment of rootball occupancy and root form was completed. The specified bewloground quality assessment was carried out differently for different container volumes as specified in AS2303</w:t>
+        <w:t xml:space="preserve">If the chosen tree passed all aboveground assessment criteria then the belowground assessment of rootball occupancy and root form was completed. The specified bewloground quality assessment was carried out differently for different container volumes as specified in AS2303</w:t>
       </w:r>
       <w:r>
         <w:t xml:space="preserve"> </w:t>
@@ -813,15 +796,15 @@
         <w:t xml:space="preserve">(see appendix B Standards Australia Limited, 2015)</w:t>
       </w:r>
       <w:r>
-        <w:t xml:space="preserve">. Trees in ≤ 45 L containers were removed from the container to expose the entire rootball. First, the rootball occupancy was assessed where 90% of the growing media volume (soil + roots) must stay intact around the rootball. Second, the absense of woody circling roots was checked for the outside of the rootball. Third, a wedge shaped slice was removed from the rootball to identify if circling roots were present inside the rootball. Last, visual check for root defects (e.g. j-rooting) and proper root growth direction in an outward and downward direction from the point of initiation were assessed. For trees in &gt;45L containers, growing media was removed from the top surface from the trunk to the container edge of sufficient depth to assess root form and check for root defects.</w:t>
+        <w:t xml:space="preserve">. Trees in ≤ 45 L containers were removed from the container to expose the entire rootball. First, the rootball occupancy was assessed where 90% of the growing media volume (soil + roots) must stay intact around the rootball. Second, the absence of woody circling roots was checked for the outside of the rootball. Third, a wedge shaped slice was removed from the rootball to identify if circling roots were present inside the rootball. Last, visual check for root defects (e.g. j-rooting) and proper root growth direction in an outward and downward direction from the point of initiation were assessed. For trees in &gt;45L containers, growing media was removed from the top surface from the trunk to the container edge of sufficient depth to assess root form and check for root defects.</w:t>
       </w:r>
     </w:p>
     <w:p>
       <w:pPr>
         <w:pStyle w:val="Heading2"/>
       </w:pPr>
-      <w:bookmarkStart w:id="30" w:name="aboveground-allometric-parameters"/>
-      <w:bookmarkEnd w:id="30"/>
+      <w:bookmarkStart w:id="32" w:name="aboveground-allometric-parameters"/>
+      <w:bookmarkEnd w:id="32"/>
       <w:r>
         <w:t xml:space="preserve">Aboveground allometric parameters</w:t>
       </w:r>
@@ -838,8 +821,8 @@
       <w:pPr>
         <w:pStyle w:val="Heading2"/>
       </w:pPr>
-      <w:bookmarkStart w:id="31" w:name="canopy-and-leaf-traits"/>
-      <w:bookmarkEnd w:id="31"/>
+      <w:bookmarkStart w:id="33" w:name="canopy-and-leaf-traits"/>
+      <w:bookmarkEnd w:id="33"/>
       <w:r>
         <w:t xml:space="preserve">Canopy and leaf traits</w:t>
       </w:r>
@@ -891,8 +874,8 @@
       <w:pPr>
         <w:pStyle w:val="Heading2"/>
       </w:pPr>
-      <w:bookmarkStart w:id="32" w:name="data-analysis"/>
-      <w:bookmarkEnd w:id="32"/>
+      <w:bookmarkStart w:id="34" w:name="data-analysis"/>
+      <w:bookmarkEnd w:id="34"/>
       <w:r>
         <w:t xml:space="preserve">Data analysis</w:t>
       </w:r>
@@ -1028,59 +1011,57 @@
       <w:pPr>
         <w:pStyle w:val="Heading1"/>
       </w:pPr>
-      <w:bookmarkStart w:id="33" w:name="results"/>
-      <w:bookmarkEnd w:id="33"/>
-      <w:r>
-        <w:t xml:space="preserve">Results</w:t>
-      </w:r>
-    </w:p>
-    <w:p>
-      <w:pPr>
-        <w:pStyle w:val="Heading2"/>
-      </w:pPr>
-      <w:bookmarkStart w:id="34" w:name="size-index"/>
-      <w:bookmarkEnd w:id="34"/>
-      <w:r>
-        <w:t xml:space="preserve">size index</w:t>
-      </w:r>
-    </w:p>
-    <w:p>
-      <w:pPr>
-        <w:pStyle w:val="Heading2"/>
-      </w:pPr>
-      <w:bookmarkStart w:id="35" w:name="height"/>
+      <w:bookmarkStart w:id="35" w:name="outputs"/>
       <w:bookmarkEnd w:id="35"/>
       <w:r>
-        <w:t xml:space="preserve">height</w:t>
-      </w:r>
-    </w:p>
-    <w:p>
-      <w:pPr>
-        <w:pStyle w:val="Heading2"/>
-      </w:pPr>
-      <w:bookmarkStart w:id="36" w:name="diameter"/>
+        <w:t xml:space="preserve">Outputs</w:t>
+      </w:r>
+    </w:p>
+    <w:p>
+      <w:pPr>
+        <w:pStyle w:val="FirstParagraph"/>
+      </w:pPr>
+      <w:r>
+        <w:t xml:space="preserve">LIST outputs, with appropriate description and detail</w:t>
+      </w:r>
+    </w:p>
+    <w:p>
+      <w:pPr>
+        <w:pStyle w:val="Heading1"/>
+      </w:pPr>
+      <w:bookmarkStart w:id="36" w:name="outcomes"/>
       <w:bookmarkEnd w:id="36"/>
       <w:r>
-        <w:t xml:space="preserve">diameter</w:t>
+        <w:t xml:space="preserve">Outcomes</w:t>
       </w:r>
     </w:p>
     <w:p>
       <w:pPr>
         <w:pStyle w:val="Heading1"/>
       </w:pPr>
-      <w:bookmarkStart w:id="37" w:name="discussion"/>
+      <w:bookmarkStart w:id="37" w:name="evaluation-and-discussion"/>
       <w:bookmarkEnd w:id="37"/>
       <w:r>
-        <w:t xml:space="preserve">Discussion</w:t>
+        <w:t xml:space="preserve">Evaluation and discussion</w:t>
       </w:r>
     </w:p>
     <w:p>
       <w:pPr>
         <w:pStyle w:val="Heading1"/>
       </w:pPr>
-      <w:bookmarkStart w:id="38" w:name="tables"/>
+      <w:bookmarkStart w:id="38" w:name="recommedations"/>
       <w:bookmarkEnd w:id="38"/>
       <w:r>
+        <w:t xml:space="preserve">Recommedations</w:t>
+      </w:r>
+    </w:p>
+    <w:p>
+      <w:pPr>
+        <w:pStyle w:val="Heading1"/>
+      </w:pPr>
+      <w:bookmarkStart w:id="39" w:name="tables"/>
+      <w:bookmarkEnd w:id="39"/>
+      <w:r>
         <w:t xml:space="preserve">Tables</w:t>
       </w:r>
     </w:p>
@@ -1095,7 +1076,7 @@
         <w:t xml:space="preserve">Table 1</w:t>
       </w:r>
       <w:r>
-        <w:t xml:space="preserve">. Summary infomration for each wholeslae nursery site campaign. Mean annual temperautre and precipitaion reprsent the 30 year average at each site.</w:t>
+        <w:t xml:space="preserve">. Summary infomration for each wholeslae nursery site campaign. Mean annual temperautre and precipitaion represent the 30 year average at each site.</w:t>
       </w:r>
     </w:p>
     <w:tbl>
@@ -2806,8 +2787,8 @@
       <w:pPr>
         <w:pStyle w:val="Heading1"/>
       </w:pPr>
-      <w:bookmarkStart w:id="39" w:name="figures"/>
-      <w:bookmarkEnd w:id="39"/>
+      <w:bookmarkStart w:id="40" w:name="figures"/>
+      <w:bookmarkEnd w:id="40"/>
       <w:r>
         <w:t xml:space="preserve">Figures</w:t>
       </w:r>
@@ -2832,7 +2813,7 @@
                     </pic:cNvPicPr>
                   </pic:nvPicPr>
                   <pic:blipFill>
-                    <a:blip r:embed="rId40"/>
+                    <a:blip r:embed="rId41"/>
                     <a:stretch>
                       <a:fillRect/>
                     </a:stretch>
@@ -5377,7 +5358,7 @@
     </w:lvl>
   </w:abstractNum>
   <w:abstractNum w:abstractNumId="990">
-    <w:nsid w:val="aaa55c57"/>
+    <w:nsid w:val="9562772d"/>
     <w:multiLevelType w:val="multilevel"/>
     <w:lvl w:ilvl="0">
       <w:numFmt w:val="bullet"/>

</xml_diff>

<commit_message>
made more figures for final report including grpahs and tables for appendix
</commit_message>
<xml_diff>
--- a/report/HIA_report.docx
+++ b/report/HIA_report.docx
@@ -939,16 +939,7 @@
         <w:t xml:space="preserve"> </w:t>
       </w:r>
       <w:r>
-        <w:t xml:space="preserve">(</w:t>
-      </w:r>
-      <w:r>
-        <w:rPr>
-          <w:b/>
-        </w:rPr>
-        <w:t xml:space="preserve">???</w:t>
-      </w:r>
-      <w:r>
-        <w:t xml:space="preserve">)</w:t>
+        <w:t xml:space="preserve">Nakagawa &amp; Schielzeth (2013)</w:t>
       </w:r>
       <w:r>
         <w:t xml:space="preserve">, in which the marginal</w:t>
@@ -2798,51 +2789,6 @@
         <w:pStyle w:val="FirstParagraph"/>
       </w:pPr>
       <w:r>
-        <w:drawing>
-          <wp:inline>
-            <wp:extent cx="5495559" cy="7144227"/>
-            <wp:effectExtent b="0" l="0" r="0" t="0"/>
-            <wp:docPr descr="" id="1" name="Picture"/>
-            <a:graphic>
-              <a:graphicData uri="http://schemas.openxmlformats.org/drawingml/2006/picture">
-                <pic:pic>
-                  <pic:nvPicPr>
-                    <pic:cNvPr descr="HIA_report_files/figure-docx/figure1-1.png" id="0" name="Picture"/>
-                    <pic:cNvPicPr>
-                      <a:picLocks noChangeArrowheads="1" noChangeAspect="1"/>
-                    </pic:cNvPicPr>
-                  </pic:nvPicPr>
-                  <pic:blipFill>
-                    <a:blip r:embed="rId41"/>
-                    <a:stretch>
-                      <a:fillRect/>
-                    </a:stretch>
-                  </pic:blipFill>
-                  <pic:spPr bwMode="auto">
-                    <a:xfrm>
-                      <a:off x="0" y="0"/>
-                      <a:ext cx="5495559" cy="7144227"/>
-                    </a:xfrm>
-                    <a:prstGeom prst="rect">
-                      <a:avLst/>
-                    </a:prstGeom>
-                    <a:noFill/>
-                    <a:ln w="9525">
-                      <a:noFill/>
-                      <a:headEnd/>
-                      <a:tailEnd/>
-                    </a:ln>
-                  </pic:spPr>
-                </pic:pic>
-              </a:graphicData>
-            </a:graphic>
-          </wp:inline>
-        </w:drawing>
-      </w:r>
-      <w:r>
-        <w:t xml:space="preserve"> </w:t>
-      </w:r>
-      <w:r>
         <w:rPr>
           <w:b/>
         </w:rPr>
@@ -4104,6 +4050,85 @@
       </w:r>
       <w:r>
         <w:t xml:space="preserve">. Nursery practices and the effectiveness of different containers on root development. Treenet proceedings of the 2nd National Street Tree Symposium.6–7.</w:t>
+      </w:r>
+    </w:p>
+    <w:p>
+      <w:pPr>
+        <w:pStyle w:val="Bibliography"/>
+      </w:pPr>
+      <w:r>
+        <w:rPr>
+          <w:b w:val="0"/>
+          <w:b/>
+        </w:rPr>
+        <w:t xml:space="preserve">Nakagawa S</w:t>
+      </w:r>
+      <w:r>
+        <w:rPr>
+          <w:b/>
+        </w:rPr>
+        <w:t xml:space="preserve">,</w:t>
+      </w:r>
+      <w:r>
+        <w:rPr>
+          <w:b/>
+        </w:rPr>
+        <w:t xml:space="preserve"> </w:t>
+      </w:r>
+      <w:r>
+        <w:rPr>
+          <w:b w:val="0"/>
+          <w:b/>
+        </w:rPr>
+        <w:t xml:space="preserve">Schielzeth H</w:t>
+      </w:r>
+      <w:r>
+        <w:t xml:space="preserve">.</w:t>
+      </w:r>
+      <w:r>
+        <w:t xml:space="preserve"> </w:t>
+      </w:r>
+      <w:r>
+        <w:rPr>
+          <w:b/>
+        </w:rPr>
+        <w:t xml:space="preserve">2013</w:t>
+      </w:r>
+      <w:r>
+        <w:t xml:space="preserve">. A general and simple method for obtaining R</w:t>
+      </w:r>
+      <w:r>
+        <w:rPr>
+          <w:vertAlign w:val="superscript"/>
+        </w:rPr>
+        <w:t xml:space="preserve">2</w:t>
+      </w:r>
+      <w:r>
+        <w:t xml:space="preserve"> </w:t>
+      </w:r>
+      <w:r>
+        <w:t xml:space="preserve">from generalized linear mixed-effects models.</w:t>
+      </w:r>
+      <w:r>
+        <w:t xml:space="preserve"> </w:t>
+      </w:r>
+      <w:r>
+        <w:rPr>
+          <w:i/>
+        </w:rPr>
+        <w:t xml:space="preserve">Methods in Ecology and Evolution</w:t>
+      </w:r>
+      <w:r>
+        <w:t xml:space="preserve"> </w:t>
+      </w:r>
+      <w:r>
+        <w:rPr>
+          <w:b/>
+        </w:rPr>
+        <w:t xml:space="preserve">4</w:t>
+      </w:r>
+      <w:r>
+        <w:t xml:space="preserve">: 133–142.</w:t>
       </w:r>
     </w:p>
     <w:p>
@@ -5358,7 +5383,7 @@
     </w:lvl>
   </w:abstractNum>
   <w:abstractNum w:abstractNumId="990">
-    <w:nsid w:val="9562772d"/>
+    <w:nsid w:val="5a94368e"/>
     <w:multiLevelType w:val="multilevel"/>
     <w:lvl w:ilvl="0">
       <w:numFmt w:val="bullet"/>

</xml_diff>